<commit_message>
This is the 6th attempt. hope i get it right
</commit_message>
<xml_diff>
--- a/HelloWord.docx
+++ b/HelloWord.docx
@@ -8,22 +8,6 @@
       </w:pPr>
       <w:r>
         <w:t xml:space="preserve">HelloWorld</w:t>
-      </w:r>
-    </w:p>
-    <w:p>
-      <w:pPr>
-        <w:pStyle w:val="Author"/>
-      </w:pPr>
-      <w:r>
-        <w:t xml:space="preserve">prafulla</w:t>
-      </w:r>
-    </w:p>
-    <w:p>
-      <w:pPr>
-        <w:pStyle w:val="Date"/>
-      </w:pPr>
-      <w:r>
-        <w:t xml:space="preserve">20/07/2020</w:t>
       </w:r>
     </w:p>
     <w:p>

</xml_diff>